<commit_message>
3 Fully dressed totaal
</commit_message>
<xml_diff>
--- a/Use Case Golf.docx
+++ b/Use Case Golf.docx
@@ -2,10 +2,7 @@
 <file path=word/document.xml><?xml version="1.0" encoding="utf-8"?>
 <w:document xmlns:wpc="http://schemas.microsoft.com/office/word/2010/wordprocessingCanvas" xmlns:mc="http://schemas.openxmlformats.org/markup-compatibility/2006" xmlns:o="urn:schemas-microsoft-com:office:office" xmlns:r="http://schemas.openxmlformats.org/officeDocument/2006/relationships" xmlns:m="http://schemas.openxmlformats.org/officeDocument/2006/math" xmlns:v="urn:schemas-microsoft-com:vml" xmlns:wp14="http://schemas.microsoft.com/office/word/2010/wordprocessingDrawing" xmlns:wp="http://schemas.openxmlformats.org/drawingml/2006/wordprocessingDrawing" xmlns:w10="urn:schemas-microsoft-com:office:word" xmlns:w="http://schemas.openxmlformats.org/wordprocessingml/2006/main" xmlns:w14="http://schemas.microsoft.com/office/word/2010/wordml" xmlns:wpg="http://schemas.microsoft.com/office/word/2010/wordprocessingGroup" xmlns:wpi="http://schemas.microsoft.com/office/word/2010/wordprocessingInk" xmlns:wne="http://schemas.microsoft.com/office/word/2006/wordml" xmlns:wps="http://schemas.microsoft.com/office/word/2010/wordprocessingShape" mc:Ignorable="w14 wp14">
   <w:body>
-    <w:p>
-      <w:bookmarkStart w:id="0" w:name="_GoBack"/>
-      <w:bookmarkEnd w:id="0"/>
-    </w:p>
+    <w:p/>
     <w:tbl>
       <w:tblPr>
         <w:tblStyle w:val="Gemiddeldraster3-accent3"/>
@@ -49,11 +46,9 @@
             <w:hideMark/>
           </w:tcPr>
           <w:p>
-            <w:proofErr w:type="spellStart"/>
             <w:r>
               <w:t>Usecase</w:t>
             </w:r>
-            <w:proofErr w:type="spellEnd"/>
           </w:p>
         </w:tc>
         <w:tc>
@@ -380,6 +375,517 @@
         </w:tc>
       </w:tr>
     </w:tbl>
+    <w:p>
+      <w:pPr>
+        <w:pStyle w:val="Geenafstand"/>
+      </w:pPr>
+    </w:p>
+    <w:p>
+      <w:pPr>
+        <w:pStyle w:val="Geenafstand"/>
+      </w:pPr>
+    </w:p>
+    <w:p>
+      <w:pPr>
+        <w:pStyle w:val="Geenafstand"/>
+      </w:pPr>
+    </w:p>
+    <w:p>
+      <w:pPr>
+        <w:pStyle w:val="Geenafstand"/>
+      </w:pPr>
+    </w:p>
+    <w:p>
+      <w:pPr>
+        <w:pStyle w:val="Geenafstand"/>
+      </w:pPr>
+    </w:p>
+    <w:p>
+      <w:pPr>
+        <w:pStyle w:val="Geenafstand"/>
+      </w:pPr>
+    </w:p>
+    <w:p>
+      <w:pPr>
+        <w:pStyle w:val="Geenafstand"/>
+      </w:pPr>
+    </w:p>
+    <w:p>
+      <w:pPr>
+        <w:pStyle w:val="Geenafstand"/>
+      </w:pPr>
+    </w:p>
+    <w:p>
+      <w:pPr>
+        <w:pStyle w:val="Geenafstand"/>
+      </w:pPr>
+    </w:p>
+    <w:p>
+      <w:pPr>
+        <w:pStyle w:val="Geenafstand"/>
+      </w:pPr>
+    </w:p>
+    <w:p>
+      <w:pPr>
+        <w:pStyle w:val="Geenafstand"/>
+      </w:pPr>
+    </w:p>
+    <w:p>
+      <w:pPr>
+        <w:pStyle w:val="Geenafstand"/>
+      </w:pPr>
+    </w:p>
+    <w:p>
+      <w:pPr>
+        <w:pStyle w:val="Geenafstand"/>
+      </w:pPr>
+    </w:p>
+    <w:p>
+      <w:pPr>
+        <w:pStyle w:val="Geenafstand"/>
+      </w:pPr>
+    </w:p>
+    <w:p>
+      <w:pPr>
+        <w:pStyle w:val="Geenafstand"/>
+      </w:pPr>
+    </w:p>
+    <w:p>
+      <w:pPr>
+        <w:pStyle w:val="Geenafstand"/>
+      </w:pPr>
+    </w:p>
+    <w:p>
+      <w:pPr>
+        <w:pStyle w:val="Geenafstand"/>
+      </w:pPr>
+    </w:p>
+    <w:p>
+      <w:pPr>
+        <w:pStyle w:val="Geenafstand"/>
+      </w:pPr>
+    </w:p>
+    <w:p>
+      <w:pPr>
+        <w:pStyle w:val="Geenafstand"/>
+      </w:pPr>
+    </w:p>
+    <w:p>
+      <w:pPr>
+        <w:pStyle w:val="Geenafstand"/>
+      </w:pPr>
+    </w:p>
+    <w:p>
+      <w:pPr>
+        <w:pStyle w:val="Geenafstand"/>
+      </w:pPr>
+    </w:p>
+    <w:p>
+      <w:pPr>
+        <w:pStyle w:val="Geenafstand"/>
+      </w:pPr>
+    </w:p>
+    <w:p>
+      <w:pPr>
+        <w:pStyle w:val="Geenafstand"/>
+      </w:pPr>
+    </w:p>
+    <w:p>
+      <w:pPr>
+        <w:pStyle w:val="Geenafstand"/>
+      </w:pPr>
+    </w:p>
+    <w:p/>
+    <w:tbl>
+      <w:tblPr>
+        <w:tblStyle w:val="Gemiddeldraster3-accent3"/>
+        <w:tblW w:w="0" w:type="auto"/>
+        <w:tblLook w:val="04A0" w:firstRow="1" w:lastRow="0" w:firstColumn="1" w:lastColumn="0" w:noHBand="0" w:noVBand="1"/>
+      </w:tblPr>
+      <w:tblGrid>
+        <w:gridCol w:w="3794"/>
+        <w:gridCol w:w="5268"/>
+      </w:tblGrid>
+      <w:tr>
+        <w:trPr>
+          <w:cnfStyle w:val="100000000000" w:firstRow="1" w:lastRow="0" w:firstColumn="0" w:lastColumn="0" w:oddVBand="0" w:evenVBand="0" w:oddHBand="0" w:evenHBand="0" w:firstRowFirstColumn="0" w:firstRowLastColumn="0" w:lastRowFirstColumn="0" w:lastRowLastColumn="0"/>
+        </w:trPr>
+        <w:tc>
+          <w:tcPr>
+            <w:cnfStyle w:val="001000000000" w:firstRow="0" w:lastRow="0" w:firstColumn="1" w:lastColumn="0" w:oddVBand="0" w:evenVBand="0" w:oddHBand="0" w:evenHBand="0" w:firstRowFirstColumn="0" w:firstRowLastColumn="0" w:lastRowFirstColumn="0" w:lastRowLastColumn="0"/>
+            <w:tcW w:w="3794" w:type="dxa"/>
+          </w:tcPr>
+          <w:p/>
+        </w:tc>
+        <w:tc>
+          <w:tcPr>
+            <w:tcW w:w="5268" w:type="dxa"/>
+          </w:tcPr>
+          <w:p>
+            <w:pPr>
+              <w:cnfStyle w:val="100000000000" w:firstRow="1" w:lastRow="0" w:firstColumn="0" w:lastColumn="0" w:oddVBand="0" w:evenVBand="0" w:oddHBand="0" w:evenHBand="0" w:firstRowFirstColumn="0" w:firstRowLastColumn="0" w:lastRowFirstColumn="0" w:lastRowLastColumn="0"/>
+            </w:pPr>
+          </w:p>
+        </w:tc>
+      </w:tr>
+      <w:tr>
+        <w:trPr>
+          <w:cnfStyle w:val="000000100000" w:firstRow="0" w:lastRow="0" w:firstColumn="0" w:lastColumn="0" w:oddVBand="0" w:evenVBand="0" w:oddHBand="1" w:evenHBand="0" w:firstRowFirstColumn="0" w:firstRowLastColumn="0" w:lastRowFirstColumn="0" w:lastRowLastColumn="0"/>
+        </w:trPr>
+        <w:tc>
+          <w:tcPr>
+            <w:cnfStyle w:val="001000000000" w:firstRow="0" w:lastRow="0" w:firstColumn="1" w:lastColumn="0" w:oddVBand="0" w:evenVBand="0" w:oddHBand="0" w:evenHBand="0" w:firstRowFirstColumn="0" w:firstRowLastColumn="0" w:lastRowFirstColumn="0" w:lastRowLastColumn="0"/>
+            <w:tcW w:w="3794" w:type="dxa"/>
+            <w:hideMark/>
+          </w:tcPr>
+          <w:p>
+            <w:r>
+              <w:t>Usecase</w:t>
+            </w:r>
+          </w:p>
+        </w:tc>
+        <w:tc>
+          <w:tcPr>
+            <w:tcW w:w="5268" w:type="dxa"/>
+            <w:hideMark/>
+          </w:tcPr>
+          <w:p>
+            <w:pPr>
+              <w:cnfStyle w:val="000000100000" w:firstRow="0" w:lastRow="0" w:firstColumn="0" w:lastColumn="0" w:oddVBand="0" w:evenVBand="0" w:oddHBand="1" w:evenHBand="0" w:firstRowFirstColumn="0" w:firstRowLastColumn="0" w:lastRowFirstColumn="0" w:lastRowLastColumn="0"/>
+            </w:pPr>
+            <w:r>
+              <w:t>Kopen artikelen</w:t>
+            </w:r>
+          </w:p>
+        </w:tc>
+      </w:tr>
+      <w:tr>
+        <w:tc>
+          <w:tcPr>
+            <w:cnfStyle w:val="001000000000" w:firstRow="0" w:lastRow="0" w:firstColumn="1" w:lastColumn="0" w:oddVBand="0" w:evenVBand="0" w:oddHBand="0" w:evenHBand="0" w:firstRowFirstColumn="0" w:firstRowLastColumn="0" w:lastRowFirstColumn="0" w:lastRowLastColumn="0"/>
+            <w:tcW w:w="3794" w:type="dxa"/>
+            <w:hideMark/>
+          </w:tcPr>
+          <w:p>
+            <w:r>
+              <w:rPr>
+                <w:lang w:val="en-GB"/>
+              </w:rPr>
+              <w:t>Primary</w:t>
+            </w:r>
+            <w:r>
+              <w:t xml:space="preserve"> actor</w:t>
+            </w:r>
+          </w:p>
+        </w:tc>
+        <w:tc>
+          <w:tcPr>
+            <w:tcW w:w="5268" w:type="dxa"/>
+            <w:hideMark/>
+          </w:tcPr>
+          <w:p>
+            <w:pPr>
+              <w:cnfStyle w:val="000000000000" w:firstRow="0" w:lastRow="0" w:firstColumn="0" w:lastColumn="0" w:oddVBand="0" w:evenVBand="0" w:oddHBand="0" w:evenHBand="0" w:firstRowFirstColumn="0" w:firstRowLastColumn="0" w:lastRowFirstColumn="0" w:lastRowLastColumn="0"/>
+            </w:pPr>
+            <w:r>
+              <w:t>Visitor</w:t>
+            </w:r>
+          </w:p>
+        </w:tc>
+      </w:tr>
+      <w:tr>
+        <w:trPr>
+          <w:cnfStyle w:val="000000100000" w:firstRow="0" w:lastRow="0" w:firstColumn="0" w:lastColumn="0" w:oddVBand="0" w:evenVBand="0" w:oddHBand="1" w:evenHBand="0" w:firstRowFirstColumn="0" w:firstRowLastColumn="0" w:lastRowFirstColumn="0" w:lastRowLastColumn="0"/>
+        </w:trPr>
+        <w:tc>
+          <w:tcPr>
+            <w:cnfStyle w:val="001000000000" w:firstRow="0" w:lastRow="0" w:firstColumn="1" w:lastColumn="0" w:oddVBand="0" w:evenVBand="0" w:oddHBand="0" w:evenHBand="0" w:firstRowFirstColumn="0" w:firstRowLastColumn="0" w:lastRowFirstColumn="0" w:lastRowLastColumn="0"/>
+            <w:tcW w:w="3794" w:type="dxa"/>
+            <w:hideMark/>
+          </w:tcPr>
+          <w:p>
+            <w:pPr>
+              <w:rPr>
+                <w:lang w:val="en-GB"/>
+              </w:rPr>
+            </w:pPr>
+            <w:r>
+              <w:rPr>
+                <w:lang w:val="en-GB"/>
+              </w:rPr>
+              <w:t>Precondition</w:t>
+            </w:r>
+          </w:p>
+        </w:tc>
+        <w:tc>
+          <w:tcPr>
+            <w:tcW w:w="5268" w:type="dxa"/>
+            <w:hideMark/>
+          </w:tcPr>
+          <w:p>
+            <w:pPr>
+              <w:cnfStyle w:val="000000100000" w:firstRow="0" w:lastRow="0" w:firstColumn="0" w:lastColumn="0" w:oddVBand="0" w:evenVBand="0" w:oddHBand="1" w:evenHBand="0" w:firstRowFirstColumn="0" w:firstRowLastColumn="0" w:lastRowFirstColumn="0" w:lastRowLastColumn="0"/>
+            </w:pPr>
+            <w:r>
+              <w:t>-</w:t>
+            </w:r>
+          </w:p>
+        </w:tc>
+      </w:tr>
+      <w:tr>
+        <w:tc>
+          <w:tcPr>
+            <w:cnfStyle w:val="001000000000" w:firstRow="0" w:lastRow="0" w:firstColumn="1" w:lastColumn="0" w:oddVBand="0" w:evenVBand="0" w:oddHBand="0" w:evenHBand="0" w:firstRowFirstColumn="0" w:firstRowLastColumn="0" w:lastRowFirstColumn="0" w:lastRowLastColumn="0"/>
+            <w:tcW w:w="3794" w:type="dxa"/>
+            <w:hideMark/>
+          </w:tcPr>
+          <w:p>
+            <w:r>
+              <w:t xml:space="preserve">Succes </w:t>
+            </w:r>
+            <w:r>
+              <w:rPr>
+                <w:lang w:val="en-GB"/>
+              </w:rPr>
+              <w:t>Guarantee</w:t>
+            </w:r>
+          </w:p>
+        </w:tc>
+        <w:tc>
+          <w:tcPr>
+            <w:tcW w:w="5268" w:type="dxa"/>
+            <w:hideMark/>
+          </w:tcPr>
+          <w:p>
+            <w:pPr>
+              <w:cnfStyle w:val="000000000000" w:firstRow="0" w:lastRow="0" w:firstColumn="0" w:lastColumn="0" w:oddVBand="0" w:evenVBand="0" w:oddHBand="0" w:evenHBand="0" w:firstRowFirstColumn="0" w:firstRowLastColumn="0" w:lastRowFirstColumn="0" w:lastRowLastColumn="0"/>
+            </w:pPr>
+            <w:r>
+              <w:t>Als de Geselecteerde artikelen in de winkelmand succesvol zijn betaald en de elektronische factuur is gegeneerd. En een bericht wordt verzonden wanneer de artikel onderweg is.</w:t>
+            </w:r>
+          </w:p>
+          <w:p>
+            <w:pPr>
+              <w:cnfStyle w:val="000000000000" w:firstRow="0" w:lastRow="0" w:firstColumn="0" w:lastColumn="0" w:oddVBand="0" w:evenVBand="0" w:oddHBand="0" w:evenHBand="0" w:firstRowFirstColumn="0" w:firstRowLastColumn="0" w:lastRowFirstColumn="0" w:lastRowLastColumn="0"/>
+            </w:pPr>
+          </w:p>
+          <w:p>
+            <w:pPr>
+              <w:cnfStyle w:val="000000000000" w:firstRow="0" w:lastRow="0" w:firstColumn="0" w:lastColumn="0" w:oddVBand="0" w:evenVBand="0" w:oddHBand="0" w:evenHBand="0" w:firstRowFirstColumn="0" w:firstRowLastColumn="0" w:lastRowFirstColumn="0" w:lastRowLastColumn="0"/>
+            </w:pPr>
+          </w:p>
+        </w:tc>
+      </w:tr>
+      <w:tr>
+        <w:trPr>
+          <w:cnfStyle w:val="000000100000" w:firstRow="0" w:lastRow="0" w:firstColumn="0" w:lastColumn="0" w:oddVBand="0" w:evenVBand="0" w:oddHBand="1" w:evenHBand="0" w:firstRowFirstColumn="0" w:firstRowLastColumn="0" w:lastRowFirstColumn="0" w:lastRowLastColumn="0"/>
+        </w:trPr>
+        <w:tc>
+          <w:tcPr>
+            <w:cnfStyle w:val="001000000000" w:firstRow="0" w:lastRow="0" w:firstColumn="1" w:lastColumn="0" w:oddVBand="0" w:evenVBand="0" w:oddHBand="0" w:evenHBand="0" w:firstRowFirstColumn="0" w:firstRowLastColumn="0" w:lastRowFirstColumn="0" w:lastRowLastColumn="0"/>
+            <w:tcW w:w="3794" w:type="dxa"/>
+            <w:hideMark/>
+          </w:tcPr>
+          <w:p>
+            <w:r>
+              <w:rPr>
+                <w:lang w:val="en-GB"/>
+              </w:rPr>
+              <w:t>Main</w:t>
+            </w:r>
+            <w:r>
+              <w:t xml:space="preserve"> succes scenario</w:t>
+            </w:r>
+          </w:p>
+        </w:tc>
+        <w:tc>
+          <w:tcPr>
+            <w:tcW w:w="5268" w:type="dxa"/>
+            <w:hideMark/>
+          </w:tcPr>
+          <w:p>
+            <w:pPr>
+              <w:pStyle w:val="Lijstalinea"/>
+              <w:numPr>
+                <w:ilvl w:val="0"/>
+                <w:numId w:val="3"/>
+              </w:numPr>
+              <w:spacing w:after="0" w:line="240" w:lineRule="auto"/>
+              <w:cnfStyle w:val="000000100000" w:firstRow="0" w:lastRow="0" w:firstColumn="0" w:lastColumn="0" w:oddVBand="0" w:evenVBand="0" w:oddHBand="1" w:evenHBand="0" w:firstRowFirstColumn="0" w:firstRowLastColumn="0" w:lastRowFirstColumn="0" w:lastRowLastColumn="0"/>
+            </w:pPr>
+            <w:r>
+              <w:t>De klant kan zijn winkelmand vullen met verschillende artikelen en aantal.</w:t>
+            </w:r>
+          </w:p>
+          <w:p>
+            <w:pPr>
+              <w:pStyle w:val="Lijstalinea"/>
+              <w:numPr>
+                <w:ilvl w:val="0"/>
+                <w:numId w:val="3"/>
+              </w:numPr>
+              <w:spacing w:after="0" w:line="240" w:lineRule="auto"/>
+              <w:cnfStyle w:val="000000100000" w:firstRow="0" w:lastRow="0" w:firstColumn="0" w:lastColumn="0" w:oddVBand="0" w:evenVBand="0" w:oddHBand="1" w:evenHBand="0" w:firstRowFirstColumn="0" w:firstRowLastColumn="0" w:lastRowFirstColumn="0" w:lastRowLastColumn="0"/>
+            </w:pPr>
+            <w:r>
+              <w:t>De klant kan op meerdere manieren afbetalen de artikelen afbetalen.</w:t>
+            </w:r>
+          </w:p>
+          <w:p>
+            <w:pPr>
+              <w:pStyle w:val="Lijstalinea"/>
+              <w:numPr>
+                <w:ilvl w:val="0"/>
+                <w:numId w:val="3"/>
+              </w:numPr>
+              <w:spacing w:after="0" w:line="240" w:lineRule="auto"/>
+              <w:cnfStyle w:val="000000100000" w:firstRow="0" w:lastRow="0" w:firstColumn="0" w:lastColumn="0" w:oddVBand="0" w:evenVBand="0" w:oddHBand="1" w:evenHBand="0" w:firstRowFirstColumn="0" w:firstRowLastColumn="0" w:lastRowFirstColumn="0" w:lastRowLastColumn="0"/>
+            </w:pPr>
+            <w:r>
+              <w:t>Klant ontvangt een automatisch gegenereerde Factuur.</w:t>
+            </w:r>
+          </w:p>
+          <w:p>
+            <w:pPr>
+              <w:pStyle w:val="Lijstalinea"/>
+              <w:numPr>
+                <w:ilvl w:val="0"/>
+                <w:numId w:val="3"/>
+              </w:numPr>
+              <w:spacing w:after="0" w:line="240" w:lineRule="auto"/>
+              <w:cnfStyle w:val="000000100000" w:firstRow="0" w:lastRow="0" w:firstColumn="0" w:lastColumn="0" w:oddVBand="0" w:evenVBand="0" w:oddHBand="1" w:evenHBand="0" w:firstRowFirstColumn="0" w:firstRowLastColumn="0" w:lastRowFirstColumn="0" w:lastRowLastColumn="0"/>
+            </w:pPr>
+            <w:r>
+              <w:t>De klant krijg een bericht van wanneer de artikelen zijn verzonden.</w:t>
+            </w:r>
+          </w:p>
+        </w:tc>
+      </w:tr>
+      <w:tr>
+        <w:tc>
+          <w:tcPr>
+            <w:cnfStyle w:val="001000000000" w:firstRow="0" w:lastRow="0" w:firstColumn="1" w:lastColumn="0" w:oddVBand="0" w:evenVBand="0" w:oddHBand="0" w:evenHBand="0" w:firstRowFirstColumn="0" w:firstRowLastColumn="0" w:lastRowFirstColumn="0" w:lastRowLastColumn="0"/>
+            <w:tcW w:w="3794" w:type="dxa"/>
+            <w:hideMark/>
+          </w:tcPr>
+          <w:p>
+            <w:pPr>
+              <w:rPr>
+                <w:lang w:val="en-GB"/>
+              </w:rPr>
+            </w:pPr>
+            <w:r>
+              <w:rPr>
+                <w:lang w:val="en-GB"/>
+              </w:rPr>
+              <w:t>Extensions</w:t>
+            </w:r>
+          </w:p>
+        </w:tc>
+        <w:tc>
+          <w:tcPr>
+            <w:tcW w:w="5268" w:type="dxa"/>
+            <w:hideMark/>
+          </w:tcPr>
+          <w:p>
+            <w:pPr>
+              <w:ind w:left="360"/>
+              <w:cnfStyle w:val="000000000000" w:firstRow="0" w:lastRow="0" w:firstColumn="0" w:lastColumn="0" w:oddVBand="0" w:evenVBand="0" w:oddHBand="0" w:evenHBand="0" w:firstRowFirstColumn="0" w:firstRowLastColumn="0" w:lastRowFirstColumn="0" w:lastRowLastColumn="0"/>
+            </w:pPr>
+          </w:p>
+          <w:p>
+            <w:pPr>
+              <w:ind w:left="360"/>
+              <w:cnfStyle w:val="000000000000" w:firstRow="0" w:lastRow="0" w:firstColumn="0" w:lastColumn="0" w:oddVBand="0" w:evenVBand="0" w:oddHBand="0" w:evenHBand="0" w:firstRowFirstColumn="0" w:firstRowLastColumn="0" w:lastRowFirstColumn="0" w:lastRowLastColumn="0"/>
+            </w:pPr>
+            <w:r>
+              <w:t xml:space="preserve">1a. De klant kan de aantal in zijn/haar winkelmand </w:t>
+            </w:r>
+            <w:r>
+              <w:t xml:space="preserve">  </w:t>
+            </w:r>
+          </w:p>
+          <w:p>
+            <w:pPr>
+              <w:ind w:left="360"/>
+              <w:cnfStyle w:val="000000000000" w:firstRow="0" w:lastRow="0" w:firstColumn="0" w:lastColumn="0" w:oddVBand="0" w:evenVBand="0" w:oddHBand="0" w:evenHBand="0" w:firstRowFirstColumn="0" w:firstRowLastColumn="0" w:lastRowFirstColumn="0" w:lastRowLastColumn="0"/>
+            </w:pPr>
+            <w:r>
+              <w:t xml:space="preserve">      </w:t>
+            </w:r>
+            <w:r>
+              <w:t xml:space="preserve">verhogen, dat kan zijn omdat de huidige </w:t>
+            </w:r>
+            <w:r>
+              <w:t xml:space="preserve"> </w:t>
+            </w:r>
+          </w:p>
+          <w:p>
+            <w:pPr>
+              <w:ind w:left="360"/>
+              <w:cnfStyle w:val="000000000000" w:firstRow="0" w:lastRow="0" w:firstColumn="0" w:lastColumn="0" w:oddVBand="0" w:evenVBand="0" w:oddHBand="0" w:evenHBand="0" w:firstRowFirstColumn="0" w:firstRowLastColumn="0" w:lastRowFirstColumn="0" w:lastRowLastColumn="0"/>
+            </w:pPr>
+            <w:r>
+              <w:t xml:space="preserve">      </w:t>
+            </w:r>
+            <w:r>
+              <w:t xml:space="preserve">artikelen niet meer op voorraad is of omdat de </w:t>
+            </w:r>
+          </w:p>
+          <w:p>
+            <w:pPr>
+              <w:ind w:left="360"/>
+              <w:cnfStyle w:val="000000000000" w:firstRow="0" w:lastRow="0" w:firstColumn="0" w:lastColumn="0" w:oddVBand="0" w:evenVBand="0" w:oddHBand="0" w:evenHBand="0" w:firstRowFirstColumn="0" w:firstRowLastColumn="0" w:lastRowFirstColumn="0" w:lastRowLastColumn="0"/>
+            </w:pPr>
+            <w:r>
+              <w:t xml:space="preserve">     </w:t>
+            </w:r>
+            <w:r>
+              <w:t>applicatie nog niet up-to-date is.</w:t>
+            </w:r>
+          </w:p>
+          <w:p>
+            <w:pPr>
+              <w:ind w:left="360"/>
+              <w:cnfStyle w:val="000000000000" w:firstRow="0" w:lastRow="0" w:firstColumn="0" w:lastColumn="0" w:oddVBand="0" w:evenVBand="0" w:oddHBand="0" w:evenHBand="0" w:firstRowFirstColumn="0" w:firstRowLastColumn="0" w:lastRowFirstColumn="0" w:lastRowLastColumn="0"/>
+            </w:pPr>
+            <w:r>
+              <w:t xml:space="preserve">3a. De klant heeft geen factuur ontvangen, omdat </w:t>
+            </w:r>
+          </w:p>
+          <w:p>
+            <w:pPr>
+              <w:ind w:left="360"/>
+              <w:cnfStyle w:val="000000000000" w:firstRow="0" w:lastRow="0" w:firstColumn="0" w:lastColumn="0" w:oddVBand="0" w:evenVBand="0" w:oddHBand="0" w:evenHBand="0" w:firstRowFirstColumn="0" w:firstRowLastColumn="0" w:lastRowFirstColumn="0" w:lastRowLastColumn="0"/>
+            </w:pPr>
+            <w:r>
+              <w:t xml:space="preserve">     </w:t>
+            </w:r>
+            <w:bookmarkStart w:id="0" w:name="_GoBack"/>
+            <w:bookmarkEnd w:id="0"/>
+            <w:r>
+              <w:t>de betaling niet succesvol is voldaan.</w:t>
+            </w:r>
+          </w:p>
+          <w:p>
+            <w:pPr>
+              <w:ind w:left="360"/>
+              <w:cnfStyle w:val="000000000000" w:firstRow="0" w:lastRow="0" w:firstColumn="0" w:lastColumn="0" w:oddVBand="0" w:evenVBand="0" w:oddHBand="0" w:evenHBand="0" w:firstRowFirstColumn="0" w:firstRowLastColumn="0" w:lastRowFirstColumn="0" w:lastRowLastColumn="0"/>
+            </w:pPr>
+          </w:p>
+        </w:tc>
+      </w:tr>
+    </w:tbl>
+    <w:p>
+      <w:pPr>
+        <w:pStyle w:val="Geenafstand"/>
+      </w:pPr>
+    </w:p>
+    <w:p>
+      <w:pPr>
+        <w:pStyle w:val="Geenafstand"/>
+      </w:pPr>
+    </w:p>
     <w:p>
       <w:pPr>
         <w:pStyle w:val="Geenafstand"/>
@@ -398,6 +904,92 @@
 <file path=word/numbering.xml><?xml version="1.0" encoding="utf-8"?>
 <w:numbering xmlns:wpc="http://schemas.microsoft.com/office/word/2010/wordprocessingCanvas" xmlns:mc="http://schemas.openxmlformats.org/markup-compatibility/2006" xmlns:o="urn:schemas-microsoft-com:office:office" xmlns:r="http://schemas.openxmlformats.org/officeDocument/2006/relationships" xmlns:m="http://schemas.openxmlformats.org/officeDocument/2006/math" xmlns:v="urn:schemas-microsoft-com:vml" xmlns:wp14="http://schemas.microsoft.com/office/word/2010/wordprocessingDrawing" xmlns:wp="http://schemas.openxmlformats.org/drawingml/2006/wordprocessingDrawing" xmlns:w10="urn:schemas-microsoft-com:office:word" xmlns:w="http://schemas.openxmlformats.org/wordprocessingml/2006/main" xmlns:w14="http://schemas.microsoft.com/office/word/2010/wordml" xmlns:wpg="http://schemas.microsoft.com/office/word/2010/wordprocessingGroup" xmlns:wpi="http://schemas.microsoft.com/office/word/2010/wordprocessingInk" xmlns:wne="http://schemas.microsoft.com/office/word/2006/wordml" xmlns:wps="http://schemas.microsoft.com/office/word/2010/wordprocessingShape" mc:Ignorable="w14 wp14">
   <w:abstractNum w:abstractNumId="0">
+    <w:nsid w:val="6B41617F"/>
+    <w:multiLevelType w:val="hybridMultilevel"/>
+    <w:tmpl w:val="EB6C3830"/>
+    <w:lvl w:ilvl="0" w:tplc="843E9DD8">
+      <w:start w:val="1"/>
+      <w:numFmt w:val="decimal"/>
+      <w:lvlText w:val="%1."/>
+      <w:lvlJc w:val="left"/>
+      <w:pPr>
+        <w:ind w:left="1080" w:hanging="360"/>
+      </w:pPr>
+    </w:lvl>
+    <w:lvl w:ilvl="1" w:tplc="04130019">
+      <w:start w:val="1"/>
+      <w:numFmt w:val="lowerLetter"/>
+      <w:lvlText w:val="%2."/>
+      <w:lvlJc w:val="left"/>
+      <w:pPr>
+        <w:ind w:left="1800" w:hanging="360"/>
+      </w:pPr>
+    </w:lvl>
+    <w:lvl w:ilvl="2" w:tplc="0413001B">
+      <w:start w:val="1"/>
+      <w:numFmt w:val="lowerRoman"/>
+      <w:lvlText w:val="%3."/>
+      <w:lvlJc w:val="right"/>
+      <w:pPr>
+        <w:ind w:left="2520" w:hanging="180"/>
+      </w:pPr>
+    </w:lvl>
+    <w:lvl w:ilvl="3" w:tplc="0413000F">
+      <w:start w:val="1"/>
+      <w:numFmt w:val="decimal"/>
+      <w:lvlText w:val="%4."/>
+      <w:lvlJc w:val="left"/>
+      <w:pPr>
+        <w:ind w:left="3240" w:hanging="360"/>
+      </w:pPr>
+    </w:lvl>
+    <w:lvl w:ilvl="4" w:tplc="04130019">
+      <w:start w:val="1"/>
+      <w:numFmt w:val="lowerLetter"/>
+      <w:lvlText w:val="%5."/>
+      <w:lvlJc w:val="left"/>
+      <w:pPr>
+        <w:ind w:left="3960" w:hanging="360"/>
+      </w:pPr>
+    </w:lvl>
+    <w:lvl w:ilvl="5" w:tplc="0413001B">
+      <w:start w:val="1"/>
+      <w:numFmt w:val="lowerRoman"/>
+      <w:lvlText w:val="%6."/>
+      <w:lvlJc w:val="right"/>
+      <w:pPr>
+        <w:ind w:left="4680" w:hanging="180"/>
+      </w:pPr>
+    </w:lvl>
+    <w:lvl w:ilvl="6" w:tplc="0413000F">
+      <w:start w:val="1"/>
+      <w:numFmt w:val="decimal"/>
+      <w:lvlText w:val="%7."/>
+      <w:lvlJc w:val="left"/>
+      <w:pPr>
+        <w:ind w:left="5400" w:hanging="360"/>
+      </w:pPr>
+    </w:lvl>
+    <w:lvl w:ilvl="7" w:tplc="04130019">
+      <w:start w:val="1"/>
+      <w:numFmt w:val="lowerLetter"/>
+      <w:lvlText w:val="%8."/>
+      <w:lvlJc w:val="left"/>
+      <w:pPr>
+        <w:ind w:left="6120" w:hanging="360"/>
+      </w:pPr>
+    </w:lvl>
+    <w:lvl w:ilvl="8" w:tplc="0413001B">
+      <w:start w:val="1"/>
+      <w:numFmt w:val="lowerRoman"/>
+      <w:lvlText w:val="%9."/>
+      <w:lvlJc w:val="right"/>
+      <w:pPr>
+        <w:ind w:left="6840" w:hanging="180"/>
+      </w:pPr>
+    </w:lvl>
+  </w:abstractNum>
+  <w:abstractNum w:abstractNumId="1">
     <w:nsid w:val="765D1078"/>
     <w:multiLevelType w:val="hybridMultilevel"/>
     <w:tmpl w:val="EB6C3830"/>
@@ -484,7 +1076,7 @@
     </w:lvl>
   </w:abstractNum>
   <w:num w:numId="1">
-    <w:abstractNumId w:val="0"/>
+    <w:abstractNumId w:val="1"/>
     <w:lvlOverride w:ilvl="0">
       <w:startOverride w:val="1"/>
     </w:lvlOverride>
@@ -512,6 +1104,12 @@
     <w:lvlOverride w:ilvl="8">
       <w:startOverride w:val="1"/>
     </w:lvlOverride>
+  </w:num>
+  <w:num w:numId="2">
+    <w:abstractNumId w:val="1"/>
+  </w:num>
+  <w:num w:numId="3">
+    <w:abstractNumId w:val="0"/>
   </w:num>
 </w:numbering>
 </file>
@@ -1710,7 +2308,7 @@
 </file>
 
 <file path=customXml/itemProps1.xml><?xml version="1.0" encoding="utf-8"?>
-<ds:datastoreItem xmlns:ds="http://schemas.openxmlformats.org/officeDocument/2006/customXml" ds:itemID="{6A9D946B-7AA6-47C1-8FB6-D3631F20386F}">
+<ds:datastoreItem xmlns:ds="http://schemas.openxmlformats.org/officeDocument/2006/customXml" ds:itemID="{E9C77E44-B2AB-441D-970A-95391CBA6449}">
   <ds:schemaRefs>
     <ds:schemaRef ds:uri="http://schemas.openxmlformats.org/officeDocument/2006/bibliography"/>
   </ds:schemaRefs>

</xml_diff>